<commit_message>
add simulations support and update docs
</commit_message>
<xml_diff>
--- a/docs/SLAM技术文档.docx
+++ b/docs/SLAM技术文档.docx
@@ -2057,8 +2057,6 @@
         </w:rPr>
         <w:t>)</w:t>
       </w:r>
-      <w:bookmarkStart w:id="0" w:name="_GoBack"/>
-      <w:bookmarkEnd w:id="0"/>
     </w:p>
     <w:p>
       <w:pPr>
@@ -2668,6 +2666,230 @@
       </w:pPr>
       <w:r>
         <w:rPr>
+          <w:rFonts w:hint="default" w:ascii="东文宋体" w:hAnsi="东文宋体" w:eastAsia="东文宋体" w:cs="东文宋体"/>
+          <w:lang w:val="en"/>
+        </w:rPr>
+        <w:t>在我的仓库里有官方的stage player，前者是仿真平台</w:t>
+      </w:r>
+    </w:p>
+    <w:p>
+      <w:pPr>
+        <w:numPr>
+          <w:ilvl w:val="0"/>
+          <w:numId w:val="0"/>
+        </w:numPr>
+        <w:bidi w:val="0"/>
+        <w:jc w:val="left"/>
+        <w:rPr>
+          <w:rFonts w:hint="default" w:ascii="东文宋体" w:hAnsi="东文宋体" w:eastAsia="东文宋体" w:cs="东文宋体"/>
+          <w:lang w:val="en"/>
+        </w:rPr>
+      </w:pPr>
+      <w:r>
+        <w:rPr>
+          <w:rFonts w:hint="default" w:ascii="东文宋体" w:hAnsi="东文宋体" w:eastAsia="东文宋体" w:cs="东文宋体"/>
+          <w:lang w:val="en"/>
+        </w:rPr>
+        <w:t>编译player时用ccmake ..关掉kinect再make  sudo make install</w:t>
+      </w:r>
+    </w:p>
+    <w:p>
+      <w:pPr>
+        <w:numPr>
+          <w:ilvl w:val="0"/>
+          <w:numId w:val="0"/>
+        </w:numPr>
+        <w:bidi w:val="0"/>
+        <w:jc w:val="left"/>
+        <w:rPr>
+          <w:rFonts w:hint="default" w:ascii="东文宋体" w:hAnsi="东文宋体" w:eastAsia="东文宋体" w:cs="东文宋体"/>
+          <w:lang w:val="en"/>
+        </w:rPr>
+      </w:pPr>
+      <w:r>
+        <w:rPr>
+          <w:rFonts w:hint="default" w:ascii="东文宋体" w:hAnsi="东文宋体" w:eastAsia="东文宋体" w:cs="东文宋体"/>
+          <w:lang w:val="en"/>
+        </w:rPr>
+        <w:t>安装之后执行</w:t>
+      </w:r>
+    </w:p>
+    <w:p>
+      <w:pPr>
+        <w:numPr>
+          <w:ilvl w:val="0"/>
+          <w:numId w:val="0"/>
+        </w:numPr>
+        <w:bidi w:val="0"/>
+        <w:jc w:val="left"/>
+        <w:rPr>
+          <w:rFonts w:hint="default" w:ascii="东文宋体" w:hAnsi="东文宋体" w:eastAsia="东文宋体" w:cs="东文宋体"/>
+          <w:lang w:val="en"/>
+        </w:rPr>
+      </w:pPr>
+      <w:r>
+        <w:rPr>
+          <w:rFonts w:hint="default" w:ascii="东文宋体" w:hAnsi="东文宋体" w:eastAsia="东文宋体" w:cs="东文宋体"/>
+          <w:lang w:val="en"/>
+        </w:rPr>
+        <w:t>sudo cp  -r /usr/local/lib/libplayer* /usr/lib</w:t>
+      </w:r>
+    </w:p>
+    <w:p>
+      <w:pPr>
+        <w:numPr>
+          <w:ilvl w:val="0"/>
+          <w:numId w:val="0"/>
+        </w:numPr>
+        <w:bidi w:val="0"/>
+        <w:jc w:val="left"/>
+        <w:rPr>
+          <w:rFonts w:hint="default" w:ascii="东文宋体" w:hAnsi="东文宋体" w:eastAsia="东文宋体" w:cs="东文宋体"/>
+          <w:lang w:val="en"/>
+        </w:rPr>
+      </w:pPr>
+      <w:r>
+        <w:rPr>
+          <w:rFonts w:hint="default" w:ascii="东文宋体" w:hAnsi="东文宋体" w:eastAsia="东文宋体" w:cs="东文宋体"/>
+          <w:lang w:val="en"/>
+        </w:rPr>
+        <w:t>player就可以运行了</w:t>
+      </w:r>
+    </w:p>
+    <w:p>
+      <w:pPr>
+        <w:numPr>
+          <w:ilvl w:val="0"/>
+          <w:numId w:val="0"/>
+        </w:numPr>
+        <w:bidi w:val="0"/>
+        <w:jc w:val="left"/>
+        <w:rPr>
+          <w:rFonts w:hint="default" w:ascii="东文宋体" w:hAnsi="东文宋体" w:eastAsia="东文宋体" w:cs="东文宋体"/>
+          <w:lang w:val="en"/>
+        </w:rPr>
+      </w:pPr>
+      <w:r>
+        <w:rPr>
+          <w:rFonts w:hint="default" w:ascii="东文宋体" w:hAnsi="东文宋体" w:eastAsia="东文宋体" w:cs="东文宋体"/>
+          <w:lang w:val="en"/>
+        </w:rPr>
+        <w:t>stage安装完之后</w:t>
+      </w:r>
+    </w:p>
+    <w:p>
+      <w:pPr>
+        <w:numPr>
+          <w:ilvl w:val="0"/>
+          <w:numId w:val="0"/>
+        </w:numPr>
+        <w:bidi w:val="0"/>
+        <w:jc w:val="left"/>
+        <w:rPr>
+          <w:rFonts w:hint="default" w:ascii="东文宋体" w:hAnsi="东文宋体" w:eastAsia="东文宋体" w:cs="东文宋体"/>
+          <w:lang w:val="en"/>
+        </w:rPr>
+      </w:pPr>
+      <w:r>
+        <w:rPr>
+          <w:rFonts w:hint="default" w:ascii="东文宋体" w:hAnsi="东文宋体" w:eastAsia="东文宋体" w:cs="东文宋体"/>
+          <w:lang w:val="en"/>
+        </w:rPr>
+        <w:t>sudo cp  -r /usr/local/lib/libstage*  /usr/lib</w:t>
+      </w:r>
+    </w:p>
+    <w:p>
+      <w:pPr>
+        <w:numPr>
+          <w:ilvl w:val="0"/>
+          <w:numId w:val="0"/>
+        </w:numPr>
+        <w:bidi w:val="0"/>
+        <w:jc w:val="left"/>
+        <w:rPr>
+          <w:rFonts w:hint="default" w:ascii="东文宋体" w:hAnsi="东文宋体" w:eastAsia="东文宋体" w:cs="东文宋体"/>
+          <w:lang w:val="en"/>
+        </w:rPr>
+      </w:pPr>
+      <w:r>
+        <w:rPr>
+          <w:rFonts w:hint="default" w:ascii="东文宋体" w:hAnsi="东文宋体" w:eastAsia="东文宋体" w:cs="东文宋体"/>
+          <w:lang w:val="en"/>
+        </w:rPr>
+        <w:t>sudo cp  -r /usr/local/lib/stage*  /usr/lib</w:t>
+      </w:r>
+    </w:p>
+    <w:p>
+      <w:pPr>
+        <w:numPr>
+          <w:ilvl w:val="0"/>
+          <w:numId w:val="0"/>
+        </w:numPr>
+        <w:bidi w:val="0"/>
+        <w:jc w:val="left"/>
+        <w:rPr>
+          <w:rFonts w:hint="default" w:ascii="东文宋体" w:hAnsi="东文宋体" w:eastAsia="东文宋体" w:cs="东文宋体"/>
+          <w:lang w:val="en"/>
+        </w:rPr>
+      </w:pPr>
+      <w:r>
+        <w:rPr>
+          <w:rFonts w:hint="default" w:ascii="东文宋体" w:hAnsi="东文宋体" w:eastAsia="东文宋体" w:cs="东文宋体"/>
+          <w:lang w:val="en"/>
+        </w:rPr>
+        <w:t>试一下 cd cobosys-lite/sim-examples &amp;&amp; player simle.cfg</w:t>
+      </w:r>
+    </w:p>
+    <w:p>
+      <w:pPr>
+        <w:numPr>
+          <w:ilvl w:val="0"/>
+          <w:numId w:val="0"/>
+        </w:numPr>
+        <w:bidi w:val="0"/>
+        <w:jc w:val="left"/>
+        <w:rPr>
+          <w:rFonts w:hint="default" w:ascii="东文宋体" w:hAnsi="东文宋体" w:eastAsia="东文宋体" w:cs="东文宋体"/>
+          <w:lang w:val="en"/>
+        </w:rPr>
+      </w:pPr>
+      <w:r>
+        <w:rPr>
+          <w:rFonts w:hint="default" w:ascii="东文宋体" w:hAnsi="东文宋体" w:eastAsia="东文宋体" w:cs="东文宋体"/>
+          <w:lang w:val="en"/>
+        </w:rPr>
+        <w:t>即可在仿真环境运行cartoslam</w:t>
+      </w:r>
+    </w:p>
+    <w:p>
+      <w:pPr>
+        <w:numPr>
+          <w:ilvl w:val="0"/>
+          <w:numId w:val="0"/>
+        </w:numPr>
+        <w:bidi w:val="0"/>
+        <w:jc w:val="left"/>
+        <w:rPr>
+          <w:rFonts w:hint="default" w:ascii="东文宋体" w:hAnsi="东文宋体" w:eastAsia="东文宋体" w:cs="东文宋体"/>
+          <w:lang w:val="en"/>
+        </w:rPr>
+      </w:pPr>
+    </w:p>
+    <w:p>
+      <w:pPr>
+        <w:numPr>
+          <w:ilvl w:val="0"/>
+          <w:numId w:val="0"/>
+        </w:numPr>
+        <w:bidi w:val="0"/>
+        <w:jc w:val="left"/>
+        <w:rPr>
+          <w:rFonts w:hint="default" w:ascii="东文宋体" w:hAnsi="东文宋体" w:eastAsia="东文宋体" w:cs="东文宋体"/>
+          <w:lang w:val="en"/>
+        </w:rPr>
+      </w:pPr>
+      <w:r>
+        <w:rPr>
           <w:rFonts w:hint="eastAsia" w:ascii="东文宋体" w:hAnsi="东文宋体" w:eastAsia="东文宋体" w:cs="东文宋体"/>
           <w:lang w:val="en"/>
         </w:rPr>
@@ -5666,8 +5888,10 @@
           <w:highlight w:val="none"/>
           <w:lang w:val="en" w:eastAsia="zh-CN"/>
         </w:rPr>
-        <w:t>下面的部分引入cartographer，否则无法找到cartographer。</w:t>
-      </w:r>
+        <w:t>已经移除了ROS下面的不是很重要，但是链接的东西还是这样！</w:t>
+      </w:r>
+      <w:bookmarkStart w:id="0" w:name="_GoBack"/>
+      <w:bookmarkEnd w:id="0"/>
     </w:p>
     <w:p>
       <w:pPr>
@@ -5678,6 +5902,8 @@
         <w:jc w:val="left"/>
         <w:rPr>
           <w:rFonts w:hint="default"/>
+          <w:strike/>
+          <w:dstrike w:val="0"/>
           <w:color w:val="auto"/>
           <w:highlight w:val="none"/>
           <w:lang w:val="en" w:eastAsia="zh-CN"/>
@@ -5686,11 +5912,13 @@
       <w:r>
         <w:rPr>
           <w:rFonts w:hint="default"/>
+          <w:strike/>
+          <w:dstrike w:val="0"/>
           <w:color w:val="auto"/>
           <w:highlight w:val="none"/>
           <w:lang w:val="en" w:eastAsia="zh-CN"/>
         </w:rPr>
-        <w:t>set(CMAKE_MODULE_PATH ~/catkin_ws/src/cartographer/cmake/modules)</w:t>
+        <w:t>下面的部分引入cartographer，否则无法找到cartographer。</w:t>
       </w:r>
     </w:p>
     <w:p>
@@ -5702,6 +5930,8 @@
         <w:jc w:val="left"/>
         <w:rPr>
           <w:rFonts w:hint="default"/>
+          <w:strike/>
+          <w:dstrike w:val="0"/>
           <w:color w:val="auto"/>
           <w:highlight w:val="none"/>
           <w:lang w:val="en" w:eastAsia="zh-CN"/>
@@ -5710,11 +5940,13 @@
       <w:r>
         <w:rPr>
           <w:rFonts w:hint="default"/>
+          <w:strike/>
+          <w:dstrike w:val="0"/>
           <w:color w:val="auto"/>
           <w:highlight w:val="none"/>
           <w:lang w:val="en" w:eastAsia="zh-CN"/>
         </w:rPr>
-        <w:t>set(cartographer_DIR ~/catkin_ws/install_isolated/share/cartographer)</w:t>
+        <w:t>set(CMAKE_MODULE_PATH ~/catkin_ws/src/cartographer/cmake/modules)</w:t>
       </w:r>
     </w:p>
     <w:p>
@@ -5726,6 +5958,8 @@
         <w:jc w:val="left"/>
         <w:rPr>
           <w:rFonts w:hint="default"/>
+          <w:strike/>
+          <w:dstrike w:val="0"/>
           <w:color w:val="auto"/>
           <w:highlight w:val="none"/>
           <w:lang w:val="en" w:eastAsia="zh-CN"/>
@@ -5734,11 +5968,13 @@
       <w:r>
         <w:rPr>
           <w:rFonts w:hint="default"/>
+          <w:strike/>
+          <w:dstrike w:val="0"/>
           <w:color w:val="auto"/>
           <w:highlight w:val="none"/>
           <w:lang w:val="en" w:eastAsia="zh-CN"/>
         </w:rPr>
-        <w:t>find_package(cartographer REQUIRED)</w:t>
+        <w:t>set(cartographer_DIR ~/catkin_ws/install_isolated/share/cartographer)</w:t>
       </w:r>
     </w:p>
     <w:p>
@@ -5750,6 +5986,8 @@
         <w:jc w:val="left"/>
         <w:rPr>
           <w:rFonts w:hint="default"/>
+          <w:strike/>
+          <w:dstrike w:val="0"/>
           <w:color w:val="auto"/>
           <w:highlight w:val="none"/>
           <w:lang w:val="en" w:eastAsia="zh-CN"/>
@@ -5758,11 +5996,13 @@
       <w:r>
         <w:rPr>
           <w:rFonts w:hint="default"/>
+          <w:strike/>
+          <w:dstrike w:val="0"/>
           <w:color w:val="auto"/>
           <w:highlight w:val="none"/>
           <w:lang w:val="en" w:eastAsia="zh-CN"/>
         </w:rPr>
-        <w:t>include("${CARTOGRAPHER_CMAKE_DIR}/functions.cmake")</w:t>
+        <w:t>find_package(cartographer REQUIRED)</w:t>
       </w:r>
     </w:p>
     <w:p>
@@ -5774,6 +6014,8 @@
         <w:jc w:val="left"/>
         <w:rPr>
           <w:rFonts w:hint="default"/>
+          <w:strike/>
+          <w:dstrike w:val="0"/>
           <w:color w:val="auto"/>
           <w:highlight w:val="none"/>
           <w:lang w:val="en" w:eastAsia="zh-CN"/>
@@ -5782,11 +6024,13 @@
       <w:r>
         <w:rPr>
           <w:rFonts w:hint="default"/>
+          <w:strike/>
+          <w:dstrike w:val="0"/>
           <w:color w:val="auto"/>
           <w:highlight w:val="none"/>
           <w:lang w:val="en" w:eastAsia="zh-CN"/>
         </w:rPr>
-        <w:t>google_initialize_cartographer_project()</w:t>
+        <w:t>include("${CARTOGRAPHER_CMAKE_DIR}/functions.cmake")</w:t>
       </w:r>
     </w:p>
     <w:p>
@@ -5798,6 +6042,8 @@
         <w:jc w:val="left"/>
         <w:rPr>
           <w:rFonts w:hint="default"/>
+          <w:strike/>
+          <w:dstrike w:val="0"/>
           <w:color w:val="auto"/>
           <w:highlight w:val="none"/>
           <w:lang w:val="en" w:eastAsia="zh-CN"/>
@@ -5806,11 +6052,13 @@
       <w:r>
         <w:rPr>
           <w:rFonts w:hint="default"/>
+          <w:strike/>
+          <w:dstrike w:val="0"/>
           <w:color w:val="auto"/>
           <w:highlight w:val="none"/>
           <w:lang w:val="en" w:eastAsia="zh-CN"/>
         </w:rPr>
-        <w:t>google_enable_testing()</w:t>
+        <w:t>google_initialize_cartographer_project()</w:t>
       </w:r>
     </w:p>
     <w:p>
@@ -5822,11 +6070,24 @@
         <w:jc w:val="left"/>
         <w:rPr>
           <w:rFonts w:hint="default"/>
+          <w:strike/>
+          <w:dstrike w:val="0"/>
           <w:color w:val="auto"/>
           <w:highlight w:val="none"/>
           <w:lang w:val="en" w:eastAsia="zh-CN"/>
         </w:rPr>
       </w:pPr>
+      <w:r>
+        <w:rPr>
+          <w:rFonts w:hint="default"/>
+          <w:strike/>
+          <w:dstrike w:val="0"/>
+          <w:color w:val="auto"/>
+          <w:highlight w:val="none"/>
+          <w:lang w:val="en" w:eastAsia="zh-CN"/>
+        </w:rPr>
+        <w:t>google_enable_testing()</w:t>
+      </w:r>
     </w:p>
     <w:p>
       <w:pPr>
@@ -5837,20 +6098,13 @@
         <w:jc w:val="left"/>
         <w:rPr>
           <w:rFonts w:hint="default"/>
+          <w:strike/>
+          <w:dstrike w:val="0"/>
           <w:color w:val="auto"/>
           <w:highlight w:val="none"/>
           <w:lang w:val="en" w:eastAsia="zh-CN"/>
         </w:rPr>
       </w:pPr>
-      <w:r>
-        <w:rPr>
-          <w:rFonts w:hint="default"/>
-          <w:color w:val="auto"/>
-          <w:highlight w:val="none"/>
-          <w:lang w:val="en" w:eastAsia="zh-CN"/>
-        </w:rPr>
-        <w:t>下面的部分引入player、cartogarpher等头文件</w:t>
-      </w:r>
     </w:p>
     <w:p>
       <w:pPr>
@@ -5861,6 +6115,8 @@
         <w:jc w:val="left"/>
         <w:rPr>
           <w:rFonts w:hint="default"/>
+          <w:strike/>
+          <w:dstrike w:val="0"/>
           <w:color w:val="auto"/>
           <w:highlight w:val="none"/>
           <w:lang w:val="en" w:eastAsia="zh-CN"/>
@@ -5869,11 +6125,13 @@
       <w:r>
         <w:rPr>
           <w:rFonts w:hint="default"/>
+          <w:strike/>
+          <w:dstrike w:val="0"/>
           <w:color w:val="auto"/>
           <w:highlight w:val="none"/>
           <w:lang w:val="en" w:eastAsia="zh-CN"/>
         </w:rPr>
-        <w:t>INCLUDE_DIRECTORIES(/usr/include/eigen3)</w:t>
+        <w:t>下面的部分引入player、cartogarpher等头文件</w:t>
       </w:r>
     </w:p>
     <w:p>
@@ -5885,6 +6143,8 @@
         <w:jc w:val="left"/>
         <w:rPr>
           <w:rFonts w:hint="default"/>
+          <w:strike/>
+          <w:dstrike w:val="0"/>
           <w:color w:val="auto"/>
           <w:highlight w:val="none"/>
           <w:lang w:val="en" w:eastAsia="zh-CN"/>
@@ -5893,11 +6153,13 @@
       <w:r>
         <w:rPr>
           <w:rFonts w:hint="default"/>
+          <w:strike/>
+          <w:dstrike w:val="0"/>
           <w:color w:val="auto"/>
           <w:highlight w:val="none"/>
           <w:lang w:val="en" w:eastAsia="zh-CN"/>
         </w:rPr>
-        <w:t>INCLUDE_DIRECTORIES(~/catkin_ws/src/cartographer)</w:t>
+        <w:t>INCLUDE_DIRECTORIES(/usr/include/eigen3)</w:t>
       </w:r>
     </w:p>
     <w:p>
@@ -5909,6 +6171,8 @@
         <w:jc w:val="left"/>
         <w:rPr>
           <w:rFonts w:hint="default"/>
+          <w:strike/>
+          <w:dstrike w:val="0"/>
           <w:color w:val="auto"/>
           <w:highlight w:val="none"/>
           <w:lang w:val="en" w:eastAsia="zh-CN"/>
@@ -5917,11 +6181,13 @@
       <w:r>
         <w:rPr>
           <w:rFonts w:hint="default"/>
+          <w:strike/>
+          <w:dstrike w:val="0"/>
           <w:color w:val="auto"/>
           <w:highlight w:val="none"/>
           <w:lang w:val="en" w:eastAsia="zh-CN"/>
         </w:rPr>
-        <w:t>INCLUDE_DIRECTORIES(~/catkin_ws/build_isolated/cartographer/install)</w:t>
+        <w:t>INCLUDE_DIRECTORIES(~/catkin_ws/src/cartographer)</w:t>
       </w:r>
     </w:p>
     <w:p>
@@ -5933,6 +6199,8 @@
         <w:jc w:val="left"/>
         <w:rPr>
           <w:rFonts w:hint="default"/>
+          <w:strike/>
+          <w:dstrike w:val="0"/>
           <w:color w:val="auto"/>
           <w:highlight w:val="none"/>
           <w:lang w:val="en" w:eastAsia="zh-CN"/>
@@ -5941,11 +6209,13 @@
       <w:r>
         <w:rPr>
           <w:rFonts w:hint="default"/>
+          <w:strike/>
+          <w:dstrike w:val="0"/>
           <w:color w:val="auto"/>
           <w:highlight w:val="none"/>
           <w:lang w:val="en" w:eastAsia="zh-CN"/>
         </w:rPr>
-        <w:t>INCLUDE_DIRECTORIES(/usr/local/include/player-3.1/)</w:t>
+        <w:t>INCLUDE_DIRECTORIES(~/catkin_ws/build_isolated/cartographer/install)</w:t>
       </w:r>
     </w:p>
     <w:p>
@@ -5957,6 +6227,8 @@
         <w:jc w:val="left"/>
         <w:rPr>
           <w:rFonts w:hint="default"/>
+          <w:strike/>
+          <w:dstrike w:val="0"/>
           <w:color w:val="auto"/>
           <w:highlight w:val="none"/>
           <w:lang w:val="en" w:eastAsia="zh-CN"/>
@@ -5965,11 +6237,13 @@
       <w:r>
         <w:rPr>
           <w:rFonts w:hint="default"/>
+          <w:strike/>
+          <w:dstrike w:val="0"/>
           <w:color w:val="auto"/>
           <w:highlight w:val="none"/>
           <w:lang w:val="en" w:eastAsia="zh-CN"/>
         </w:rPr>
-        <w:t>include_directories(/usr/include/lua5.2)</w:t>
+        <w:t>INCLUDE_DIRECTORIES(/usr/local/include/player-3.1/)</w:t>
       </w:r>
     </w:p>
     <w:p>
@@ -5981,6 +6255,8 @@
         <w:jc w:val="left"/>
         <w:rPr>
           <w:rFonts w:hint="default"/>
+          <w:strike/>
+          <w:dstrike w:val="0"/>
           <w:color w:val="auto"/>
           <w:highlight w:val="none"/>
           <w:lang w:val="en" w:eastAsia="zh-CN"/>
@@ -5989,11 +6265,13 @@
       <w:r>
         <w:rPr>
           <w:rFonts w:hint="default"/>
+          <w:strike/>
+          <w:dstrike w:val="0"/>
           <w:color w:val="auto"/>
           <w:highlight w:val="none"/>
           <w:lang w:val="en" w:eastAsia="zh-CN"/>
         </w:rPr>
-        <w:t>INCLUDE_DIRECTORIES(~/catkin_ws/install_isolated/include)</w:t>
+        <w:t>include_directories(/usr/include/lua5.2)</w:t>
       </w:r>
     </w:p>
     <w:p>
@@ -6005,11 +6283,41 @@
         <w:jc w:val="left"/>
         <w:rPr>
           <w:rFonts w:hint="default"/>
+          <w:strike/>
+          <w:dstrike w:val="0"/>
           <w:color w:val="auto"/>
           <w:highlight w:val="none"/>
           <w:lang w:val="en" w:eastAsia="zh-CN"/>
         </w:rPr>
       </w:pPr>
+      <w:r>
+        <w:rPr>
+          <w:rFonts w:hint="default"/>
+          <w:strike/>
+          <w:dstrike w:val="0"/>
+          <w:color w:val="auto"/>
+          <w:highlight w:val="none"/>
+          <w:lang w:val="en" w:eastAsia="zh-CN"/>
+        </w:rPr>
+        <w:t>INCLUDE_DIRECTORIES(~/catkin_ws/install_isolated/include)</w:t>
+      </w:r>
+    </w:p>
+    <w:p>
+      <w:pPr>
+        <w:keepNext w:val="0"/>
+        <w:keepLines w:val="0"/>
+        <w:widowControl/>
+        <w:suppressLineNumbers w:val="0"/>
+        <w:jc w:val="left"/>
+        <w:rPr>
+          <w:rFonts w:hint="default"/>
+          <w:strike/>
+          <w:dstrike w:val="0"/>
+          <w:color w:val="auto"/>
+          <w:highlight w:val="none"/>
+          <w:lang w:val="en" w:eastAsia="zh-CN"/>
+        </w:rPr>
+      </w:pPr>
     </w:p>
     <w:p>
       <w:pPr>
@@ -6022,14 +6330,18 @@
         <w:jc w:val="left"/>
         <w:rPr>
           <w:rFonts w:hint="default"/>
-          <w:color w:val="auto"/>
-          <w:highlight w:val="none"/>
-          <w:lang w:val="en"/>
-        </w:rPr>
-      </w:pPr>
-      <w:r>
-        <w:rPr>
-          <w:rFonts w:hint="default"/>
+          <w:strike/>
+          <w:dstrike w:val="0"/>
+          <w:color w:val="auto"/>
+          <w:highlight w:val="none"/>
+          <w:lang w:val="en"/>
+        </w:rPr>
+      </w:pPr>
+      <w:r>
+        <w:rPr>
+          <w:rFonts w:hint="default"/>
+          <w:strike/>
+          <w:dstrike w:val="0"/>
           <w:color w:val="auto"/>
           <w:highlight w:val="none"/>
           <w:lang w:val="en"/>
@@ -6039,6 +6351,8 @@
       <w:r>
         <w:rPr>
           <w:rFonts w:hint="default"/>
+          <w:strike/>
+          <w:dstrike w:val="0"/>
           <w:color w:val="auto"/>
           <w:highlight w:val="none"/>
           <w:lang w:val="en" w:eastAsia="zh-CN"/>
@@ -6057,14 +6371,18 @@
         <w:jc w:val="left"/>
         <w:rPr>
           <w:rFonts w:hint="default"/>
-          <w:color w:val="auto"/>
-          <w:highlight w:val="none"/>
-          <w:lang w:val="en"/>
-        </w:rPr>
-      </w:pPr>
-      <w:r>
-        <w:rPr>
-          <w:rFonts w:hint="default"/>
+          <w:strike/>
+          <w:dstrike w:val="0"/>
+          <w:color w:val="auto"/>
+          <w:highlight w:val="none"/>
+          <w:lang w:val="en"/>
+        </w:rPr>
+      </w:pPr>
+      <w:r>
+        <w:rPr>
+          <w:rFonts w:hint="default"/>
+          <w:strike/>
+          <w:dstrike w:val="0"/>
           <w:color w:val="auto"/>
           <w:highlight w:val="none"/>
           <w:lang w:val="en"/>
@@ -6083,14 +6401,18 @@
         <w:jc w:val="left"/>
         <w:rPr>
           <w:rFonts w:hint="default"/>
-          <w:color w:val="auto"/>
-          <w:highlight w:val="none"/>
-          <w:lang w:val="en"/>
-        </w:rPr>
-      </w:pPr>
-      <w:r>
-        <w:rPr>
-          <w:rFonts w:hint="default"/>
+          <w:strike/>
+          <w:dstrike w:val="0"/>
+          <w:color w:val="auto"/>
+          <w:highlight w:val="none"/>
+          <w:lang w:val="en"/>
+        </w:rPr>
+      </w:pPr>
+      <w:r>
+        <w:rPr>
+          <w:rFonts w:hint="default"/>
+          <w:strike/>
+          <w:dstrike w:val="0"/>
           <w:color w:val="auto"/>
           <w:highlight w:val="none"/>
           <w:lang w:val="en"/>
@@ -6117,6 +6439,8 @@
       <w:r>
         <w:rPr>
           <w:rFonts w:hint="default"/>
+          <w:strike/>
+          <w:dstrike w:val="0"/>
           <w:color w:val="auto"/>
           <w:highlight w:val="none"/>
           <w:lang w:val="en"/>

</xml_diff>